<commit_message>
Gathered data from first participant
</commit_message>
<xml_diff>
--- a/Study Ethics/Interview Process.docx
+++ b/Study Ethics/Interview Process.docx
@@ -380,15 +380,15 @@
           <w:ilvl w:val="0"/>
           <w:numId w:val="1"/>
         </w:numPr>
-        <w:rPr>
-          <w:highlight w:val="yellow"/>
-        </w:rPr>
-      </w:pPr>
-      <w:r>
-        <w:rPr>
-          <w:highlight w:val="yellow"/>
-        </w:rPr>
-        <w:t>Ask about their expectations:</w:t>
+      </w:pPr>
+      <w:r>
+        <w:t>Ask about their expectations</w:t>
+      </w:r>
+      <w:r>
+        <w:t>/views on explanations</w:t>
+      </w:r>
+      <w:r>
+        <w:t>:</w:t>
       </w:r>
     </w:p>
     <w:p>
@@ -400,7 +400,25 @@
         </w:numPr>
       </w:pPr>
       <w:r>
-        <w:t>Do you understand why such recommendation are made by most used system?</w:t>
+        <w:t>I</w:t>
+      </w:r>
+      <w:r>
+        <w:t xml:space="preserve"> understand </w:t>
+      </w:r>
+      <w:r>
+        <w:t>how recommendations are made to me by the recommender systems that I use (Netflix, Spotify, YouTube, BBC iPlayer, Apple TV, Amazon Prime…)</w:t>
+      </w:r>
+    </w:p>
+    <w:p>
+      <w:pPr>
+        <w:pStyle w:val="Paragraphedeliste"/>
+        <w:numPr>
+          <w:ilvl w:val="0"/>
+          <w:numId w:val="2"/>
+        </w:numPr>
+      </w:pPr>
+      <w:r>
+        <w:t>Recommender systems need more explanations to support their recommendations.</w:t>
       </w:r>
     </w:p>
     <w:p>
@@ -535,7 +553,10 @@
         <w:ind w:left="1080"/>
       </w:pPr>
       <w:r>
-        <w:t>The system has provided wrong recommendations</w:t>
+        <w:t xml:space="preserve">The system </w:t>
+      </w:r>
+      <w:r>
+        <w:t>is mistaken</w:t>
       </w:r>
       <w:r>
         <w:t xml:space="preserve"> (</w:t>
@@ -594,18 +615,38 @@
         <w:pStyle w:val="Paragraphedeliste"/>
         <w:ind w:left="1080"/>
       </w:pPr>
+      <w:bookmarkStart w:id="0" w:name="_GoBack"/>
       <w:r>
         <w:rPr>
           <w:highlight w:val="cyan"/>
         </w:rPr>
-        <w:t>The explanation has helped me provide ratings to the movies (</w:t>
-      </w:r>
-      <w:r>
-        <w:rPr>
-          <w:b/>
-          <w:bCs/>
+        <w:t xml:space="preserve">The explanation has helped </w:t>
+      </w:r>
+      <w:r>
+        <w:rPr>
           <w:highlight w:val="cyan"/>
         </w:rPr>
+        <w:t>decide how likely I would be to watch each recommendation</w:t>
+      </w:r>
+      <w:r>
+        <w:rPr>
+          <w:highlight w:val="cyan"/>
+        </w:rPr>
+        <w:t xml:space="preserve"> </w:t>
+      </w:r>
+      <w:bookmarkEnd w:id="0"/>
+      <w:r>
+        <w:rPr>
+          <w:highlight w:val="cyan"/>
+        </w:rPr>
+        <w:t>(</w:t>
+      </w:r>
+      <w:r>
+        <w:rPr>
+          <w:b/>
+          <w:bCs/>
+          <w:highlight w:val="cyan"/>
+        </w:rPr>
         <w:t>Helpfulness</w:t>
       </w:r>
       <w:r>
@@ -620,6 +661,27 @@
         <w:pStyle w:val="Paragraphedeliste"/>
         <w:ind w:left="1080"/>
         <w:rPr>
+          <w:highlight w:val="cyan"/>
+        </w:rPr>
+      </w:pPr>
+      <w:r>
+        <w:rPr>
+          <w:highlight w:val="cyan"/>
+        </w:rPr>
+        <w:t>Ask users to rate provide an overall rating to each explanation interface they have seen (out of 10)</w:t>
+      </w:r>
+    </w:p>
+    <w:p>
+      <w:pPr>
+        <w:pStyle w:val="Paragraphedeliste"/>
+        <w:ind w:left="1080"/>
+      </w:pPr>
+    </w:p>
+    <w:p>
+      <w:pPr>
+        <w:pStyle w:val="Paragraphedeliste"/>
+        <w:ind w:left="1080"/>
+        <w:rPr>
           <w:b/>
           <w:bCs/>
         </w:rPr>
@@ -644,6 +706,23 @@
           <w:bCs/>
         </w:rPr>
         <w:t>]</w:t>
+      </w:r>
+    </w:p>
+    <w:p>
+      <w:pPr>
+        <w:pStyle w:val="Paragraphedeliste"/>
+        <w:ind w:left="1080"/>
+        <w:rPr>
+          <w:b/>
+          <w:bCs/>
+        </w:rPr>
+      </w:pPr>
+      <w:r>
+        <w:rPr>
+          <w:b/>
+          <w:bCs/>
+        </w:rPr>
+        <w:t>Any comments?</w:t>
       </w:r>
     </w:p>
     <w:p>
@@ -667,71 +746,6 @@
       <w:r>
         <w:t>Each user sees all 3 explanation methods in different orders. For each explanation method, the baseline is also shown. Users are asked to rate the movies and say which one they would watch.</w:t>
       </w:r>
-      <w:bookmarkStart w:id="0" w:name="_GoBack"/>
-      <w:bookmarkEnd w:id="0"/>
-    </w:p>
-    <w:p>
-      <w:pPr>
-        <w:pStyle w:val="Paragraphedeliste"/>
-      </w:pPr>
-      <w:r>
-        <w:t>The</w:t>
-      </w:r>
-      <w:r>
-        <w:t>re</w:t>
-      </w:r>
-      <w:r>
-        <w:t xml:space="preserve"> can </w:t>
-      </w:r>
-      <w:r>
-        <w:rPr>
-          <w:highlight w:val="yellow"/>
-        </w:rPr>
-        <w:t>either</w:t>
-      </w:r>
-      <w:r>
-        <w:t xml:space="preserve"> answer all the metrics questions at the end (</w:t>
-      </w:r>
-      <w:r>
-        <w:rPr>
-          <w:i/>
-          <w:iCs/>
-        </w:rPr>
-        <w:t>assess overall impact of explanation methods for collaborative filtering</w:t>
-      </w:r>
-      <w:r>
-        <w:t xml:space="preserve">) </w:t>
-      </w:r>
-      <w:r>
-        <w:rPr>
-          <w:highlight w:val="yellow"/>
-        </w:rPr>
-        <w:t>or</w:t>
-      </w:r>
-      <w:r>
-        <w:t xml:space="preserve"> they can answer them after each explanation (see section 6 for questions).</w:t>
-      </w:r>
-    </w:p>
-    <w:p>
-      <w:pPr>
-        <w:pStyle w:val="Paragraphedeliste"/>
-        <w:numPr>
-          <w:ilvl w:val="0"/>
-          <w:numId w:val="1"/>
-        </w:numPr>
-      </w:pPr>
-      <w:r>
-        <w:t xml:space="preserve">Ask users to rate </w:t>
-      </w:r>
-      <w:r>
-        <w:t>provide an overall rating to each explanation interface</w:t>
-      </w:r>
-      <w:r>
-        <w:t xml:space="preserve"> </w:t>
-      </w:r>
-      <w:r>
-        <w:t>they have seen (out of 10)</w:t>
-      </w:r>
     </w:p>
     <w:p>
       <w:pPr>
@@ -759,6 +773,7 @@
         <w:rPr>
           <w:b/>
         </w:rPr>
+        <w:lastRenderedPageBreak/>
         <w:br w:type="page"/>
       </w:r>
     </w:p>

</xml_diff>

<commit_message>
Performed further testing. Compiled results in single table.
</commit_message>
<xml_diff>
--- a/Study Ethics/Interview Process.docx
+++ b/Study Ethics/Interview Process.docx
@@ -615,67 +615,87 @@
         <w:pStyle w:val="Paragraphedeliste"/>
         <w:ind w:left="1080"/>
       </w:pPr>
+      <w:r>
+        <w:rPr>
+          <w:highlight w:val="cyan"/>
+        </w:rPr>
+        <w:t xml:space="preserve">The explanation has helped </w:t>
+      </w:r>
+      <w:r>
+        <w:rPr>
+          <w:highlight w:val="cyan"/>
+        </w:rPr>
+        <w:t>decide how likely I would be to watch each recommendation</w:t>
+      </w:r>
+      <w:r>
+        <w:rPr>
+          <w:highlight w:val="cyan"/>
+        </w:rPr>
+        <w:t xml:space="preserve"> (</w:t>
+      </w:r>
+      <w:r>
+        <w:rPr>
+          <w:b/>
+          <w:bCs/>
+          <w:highlight w:val="cyan"/>
+        </w:rPr>
+        <w:t>Helpfulness</w:t>
+      </w:r>
+      <w:r>
+        <w:rPr>
+          <w:highlight w:val="cyan"/>
+        </w:rPr>
+        <w:t>)</w:t>
+      </w:r>
+    </w:p>
+    <w:p>
+      <w:pPr>
+        <w:pStyle w:val="Paragraphedeliste"/>
+        <w:ind w:left="1080"/>
+        <w:rPr>
+          <w:highlight w:val="cyan"/>
+        </w:rPr>
+      </w:pPr>
+      <w:r>
+        <w:rPr>
+          <w:highlight w:val="cyan"/>
+        </w:rPr>
+        <w:t>Ask users to rate provide an overall rating to each explanation interface they have seen (out of 10)</w:t>
+      </w:r>
+    </w:p>
+    <w:p>
+      <w:pPr>
+        <w:pStyle w:val="Paragraphedeliste"/>
+        <w:ind w:left="1080"/>
+      </w:pPr>
+      <w:r>
+        <w:t xml:space="preserve">transparency, </w:t>
+      </w:r>
+      <w:proofErr w:type="spellStart"/>
+      <w:r>
+        <w:t>scrutability</w:t>
+      </w:r>
+      <w:proofErr w:type="spellEnd"/>
+      <w:r>
+        <w:t xml:space="preserve">, </w:t>
+      </w:r>
+      <w:r>
+        <w:t>(</w:t>
+      </w:r>
+      <w:r>
+        <w:t>efficiency,</w:t>
+      </w:r>
+      <w:r>
+        <w:t>)</w:t>
+      </w:r>
+      <w:r>
+        <w:t xml:space="preserve"> effectiveness, persuasiveness, satisfaction and trust.</w:t>
+      </w:r>
+      <w:r>
+        <w:t xml:space="preserve"> + Helpfulness</w:t>
+      </w:r>
       <w:bookmarkStart w:id="0" w:name="_GoBack"/>
-      <w:r>
-        <w:rPr>
-          <w:highlight w:val="cyan"/>
-        </w:rPr>
-        <w:t xml:space="preserve">The explanation has helped </w:t>
-      </w:r>
-      <w:r>
-        <w:rPr>
-          <w:highlight w:val="cyan"/>
-        </w:rPr>
-        <w:t>decide how likely I would be to watch each recommendation</w:t>
-      </w:r>
-      <w:r>
-        <w:rPr>
-          <w:highlight w:val="cyan"/>
-        </w:rPr>
-        <w:t xml:space="preserve"> </w:t>
-      </w:r>
       <w:bookmarkEnd w:id="0"/>
-      <w:r>
-        <w:rPr>
-          <w:highlight w:val="cyan"/>
-        </w:rPr>
-        <w:t>(</w:t>
-      </w:r>
-      <w:r>
-        <w:rPr>
-          <w:b/>
-          <w:bCs/>
-          <w:highlight w:val="cyan"/>
-        </w:rPr>
-        <w:t>Helpfulness</w:t>
-      </w:r>
-      <w:r>
-        <w:rPr>
-          <w:highlight w:val="cyan"/>
-        </w:rPr>
-        <w:t>)</w:t>
-      </w:r>
-    </w:p>
-    <w:p>
-      <w:pPr>
-        <w:pStyle w:val="Paragraphedeliste"/>
-        <w:ind w:left="1080"/>
-        <w:rPr>
-          <w:highlight w:val="cyan"/>
-        </w:rPr>
-      </w:pPr>
-      <w:r>
-        <w:rPr>
-          <w:highlight w:val="cyan"/>
-        </w:rPr>
-        <w:t>Ask users to rate provide an overall rating to each explanation interface they have seen (out of 10)</w:t>
-      </w:r>
-    </w:p>
-    <w:p>
-      <w:pPr>
-        <w:pStyle w:val="Paragraphedeliste"/>
-        <w:ind w:left="1080"/>
-      </w:pPr>
     </w:p>
     <w:p>
       <w:pPr>
@@ -773,7 +793,6 @@
         <w:rPr>
           <w:b/>
         </w:rPr>
-        <w:lastRenderedPageBreak/>
         <w:br w:type="page"/>
       </w:r>
     </w:p>

</xml_diff>